<commit_message>
Changed a lot of comments.
</commit_message>
<xml_diff>
--- a/Instruction.docx
+++ b/Instruction.docx
@@ -5,71 +5,117 @@
     <w:p>
       <w:pPr>
         <w:ind w:firstLine="567"/>
-        <w:rPr>
-          <w:lang w:val="en-US"/>
-        </w:rPr>
-      </w:pPr>
-      <w:r>
-        <w:t xml:space="preserve">1. </w:t>
-      </w:r>
-      <w:r>
-        <w:t xml:space="preserve">В качестве контейнера </w:t>
+      </w:pPr>
+      <w:r>
+        <w:rPr>
+          <w:lang w:val="en-US"/>
+        </w:rPr>
+        <w:t>1</w:t>
+      </w:r>
+      <w:bookmarkStart w:id="0" w:name="_GoBack"/>
+      <w:bookmarkEnd w:id="0"/>
+      <w:r>
+        <w:t xml:space="preserve">. </w:t>
+      </w:r>
+      <w:r>
+        <w:t>Используемая</w:t>
+      </w:r>
+      <w:r>
+        <w:t xml:space="preserve"> </w:t>
+      </w:r>
+      <w:r>
+        <w:t>СУБД</w:t>
+      </w:r>
+      <w:r>
+        <w:t xml:space="preserve"> -</w:t>
       </w:r>
       <w:proofErr w:type="spellStart"/>
       <w:r>
-        <w:t>сервлетов</w:t>
+        <w:rPr>
+          <w:lang w:val="en-US"/>
+        </w:rPr>
+        <w:t>PostgreSQL</w:t>
       </w:r>
       <w:proofErr w:type="spellEnd"/>
       <w:r>
-        <w:t xml:space="preserve"> я использовал</w:t>
-      </w:r>
-      <w:r>
-        <w:t xml:space="preserve"> </w:t>
-      </w:r>
-      <w:r>
-        <w:rPr>
-          <w:lang w:val="en-US"/>
-        </w:rPr>
-        <w:t>Tomcat</w:t>
-      </w:r>
-      <w:r>
-        <w:t xml:space="preserve"> 9. </w:t>
-      </w:r>
-      <w:proofErr w:type="gramStart"/>
-      <w:r>
-        <w:rPr>
-          <w:lang w:val="en-US"/>
-        </w:rPr>
-        <w:t>Service Installer.</w:t>
-      </w:r>
-      <w:proofErr w:type="gramEnd"/>
-    </w:p>
-    <w:p>
-      <w:pPr>
-        <w:ind w:firstLine="567"/>
-        <w:rPr>
-          <w:lang w:val="en-US"/>
-        </w:rPr>
-      </w:pPr>
-      <w:r>
-        <w:rPr>
-          <w:lang w:val="en-US"/>
-        </w:rPr>
-        <w:t xml:space="preserve"> </w:t>
-      </w:r>
+        <w:t xml:space="preserve">. </w:t>
+      </w:r>
+    </w:p>
+    <w:p>
+      <w:pPr>
+        <w:ind w:firstLine="567"/>
+      </w:pPr>
       <w:hyperlink r:id="rId5" w:history="1">
         <w:r>
           <w:rPr>
             <w:rStyle w:val="a3"/>
-            <w:lang w:val="en-US"/>
           </w:rPr>
-          <w:t>https://tomcat.apache.org/download-90.cgi</w:t>
+          <w:t>https://www.postgresql.org/download/</w:t>
         </w:r>
       </w:hyperlink>
     </w:p>
     <w:p>
       <w:pPr>
         <w:ind w:firstLine="567"/>
+      </w:pPr>
+      <w:proofErr w:type="gramStart"/>
+      <w:r>
+        <w:t>При</w:t>
+      </w:r>
+      <w:proofErr w:type="gramEnd"/>
+      <w:r>
+        <w:t xml:space="preserve"> установки ввести пароль пользователя и запомнить его. (Имя пользователя по умолчанию – </w:t>
+      </w:r>
+      <w:proofErr w:type="spellStart"/>
+      <w:r>
+        <w:rPr>
+          <w:lang w:val="en-US"/>
+        </w:rPr>
+        <w:t>postgres</w:t>
+      </w:r>
+      <w:proofErr w:type="spellEnd"/>
+      <w:r>
+        <w:t xml:space="preserve">, а пароль лучше везде вводить </w:t>
+      </w:r>
+      <w:r>
+        <w:t>«</w:t>
+      </w:r>
+      <w:r>
+        <w:t>1234</w:t>
+      </w:r>
+      <w:r>
+        <w:t>»</w:t>
+      </w:r>
+      <w:r>
+        <w:t xml:space="preserve"> – тогда не придётся меня </w:t>
+      </w:r>
+      <w:r>
+        <w:rPr>
+          <w:lang w:val="en-US"/>
+        </w:rPr>
+        <w:t>properties</w:t>
+      </w:r>
+      <w:r>
+        <w:t xml:space="preserve"> </w:t>
+      </w:r>
+      <w:r>
+        <w:t>файлы в проекте</w:t>
+      </w:r>
+      <w:r>
+        <w:t>)</w:t>
+      </w:r>
+      <w:r>
+        <w:t>.</w:t>
+      </w:r>
+    </w:p>
+    <w:p>
+      <w:pPr>
+        <w:ind w:firstLine="567"/>
+      </w:pPr>
+    </w:p>
+    <w:p>
+      <w:pPr>
+        <w:ind w:firstLine="567"/>
         <w:rPr>
           <w:lang w:val="en-US"/>
         </w:rPr>
@@ -81,9 +127,9 @@
         </w:rPr>
         <w:drawing>
           <wp:inline distT="0" distB="0" distL="0" distR="0">
-            <wp:extent cx="5934075" cy="3286125"/>
-            <wp:effectExtent l="0" t="0" r="9525" b="9525"/>
-            <wp:docPr id="1" name="Рисунок 1"/>
+            <wp:extent cx="5934075" cy="3276600"/>
+            <wp:effectExtent l="19050" t="0" r="9525" b="0"/>
+            <wp:docPr id="9" name="Рисунок 6"/>
             <wp:cNvGraphicFramePr>
               <a:graphicFrameLocks xmlns:a="http://schemas.openxmlformats.org/drawingml/2006/main" noChangeAspect="1"/>
             </wp:cNvGraphicFramePr>
@@ -91,19 +137,13 @@
               <a:graphicData uri="http://schemas.openxmlformats.org/drawingml/2006/picture">
                 <pic:pic xmlns:pic="http://schemas.openxmlformats.org/drawingml/2006/picture">
                   <pic:nvPicPr>
-                    <pic:cNvPr id="0" name="Picture 1"/>
+                    <pic:cNvPr id="0" name="Picture 6"/>
                     <pic:cNvPicPr>
                       <a:picLocks noChangeAspect="1" noChangeArrowheads="1"/>
                     </pic:cNvPicPr>
                   </pic:nvPicPr>
                   <pic:blipFill>
-                    <a:blip r:embed="rId6">
-                      <a:extLst>
-                        <a:ext uri="{28A0092B-C50C-407E-A947-70E740481C1C}">
-                          <a14:useLocalDpi xmlns:a14="http://schemas.microsoft.com/office/drawing/2010/main" val="0"/>
-                        </a:ext>
-                      </a:extLst>
-                    </a:blip>
+                    <a:blip r:embed="rId6"/>
                     <a:srcRect/>
                     <a:stretch>
                       <a:fillRect/>
@@ -112,14 +152,17 @@
                   <pic:spPr bwMode="auto">
                     <a:xfrm>
                       <a:off x="0" y="0"/>
-                      <a:ext cx="5934075" cy="3286125"/>
+                      <a:ext cx="5934075" cy="3276600"/>
                     </a:xfrm>
                     <a:prstGeom prst="rect">
                       <a:avLst/>
                     </a:prstGeom>
                     <a:noFill/>
-                    <a:ln>
+                    <a:ln w="9525">
                       <a:noFill/>
+                      <a:miter lim="800000"/>
+                      <a:headEnd/>
+                      <a:tailEnd/>
                     </a:ln>
                   </pic:spPr>
                 </pic:pic>
@@ -136,106 +179,173 @@
           <w:lang w:val="en-US"/>
         </w:rPr>
       </w:pPr>
-    </w:p>
-    <w:p>
-      <w:pPr>
-        <w:ind w:firstLine="567"/>
-      </w:pPr>
-      <w:r>
-        <w:t xml:space="preserve">2. </w:t>
-      </w:r>
-      <w:r>
-        <w:t>Используемая</w:t>
-      </w:r>
+      <w:r>
+        <w:rPr>
+          <w:noProof/>
+          <w:lang w:eastAsia="ru-RU"/>
+        </w:rPr>
+        <w:drawing>
+          <wp:inline distT="0" distB="0" distL="0" distR="0">
+            <wp:extent cx="5210175" cy="4133850"/>
+            <wp:effectExtent l="19050" t="0" r="9525" b="0"/>
+            <wp:docPr id="10" name="Рисунок 7"/>
+            <wp:cNvGraphicFramePr>
+              <a:graphicFrameLocks xmlns:a="http://schemas.openxmlformats.org/drawingml/2006/main" noChangeAspect="1"/>
+            </wp:cNvGraphicFramePr>
+            <a:graphic xmlns:a="http://schemas.openxmlformats.org/drawingml/2006/main">
+              <a:graphicData uri="http://schemas.openxmlformats.org/drawingml/2006/picture">
+                <pic:pic xmlns:pic="http://schemas.openxmlformats.org/drawingml/2006/picture">
+                  <pic:nvPicPr>
+                    <pic:cNvPr id="0" name="Picture 7"/>
+                    <pic:cNvPicPr>
+                      <a:picLocks noChangeAspect="1" noChangeArrowheads="1"/>
+                    </pic:cNvPicPr>
+                  </pic:nvPicPr>
+                  <pic:blipFill>
+                    <a:blip r:embed="rId7"/>
+                    <a:srcRect/>
+                    <a:stretch>
+                      <a:fillRect/>
+                    </a:stretch>
+                  </pic:blipFill>
+                  <pic:spPr bwMode="auto">
+                    <a:xfrm>
+                      <a:off x="0" y="0"/>
+                      <a:ext cx="5210175" cy="4133850"/>
+                    </a:xfrm>
+                    <a:prstGeom prst="rect">
+                      <a:avLst/>
+                    </a:prstGeom>
+                    <a:noFill/>
+                    <a:ln w="9525">
+                      <a:noFill/>
+                      <a:miter lim="800000"/>
+                      <a:headEnd/>
+                      <a:tailEnd/>
+                    </a:ln>
+                  </pic:spPr>
+                </pic:pic>
+              </a:graphicData>
+            </a:graphic>
+          </wp:inline>
+        </w:drawing>
+      </w:r>
+    </w:p>
+    <w:p>
+      <w:pPr>
+        <w:ind w:firstLine="567"/>
+        <w:rPr>
+          <w:lang w:val="en-US"/>
+        </w:rPr>
+      </w:pPr>
+    </w:p>
+    <w:p>
+      <w:pPr>
+        <w:ind w:firstLine="567"/>
+      </w:pPr>
+      <w:proofErr w:type="gramStart"/>
+      <w:r>
+        <w:t>При</w:t>
+      </w:r>
+      <w:proofErr w:type="gramEnd"/>
+      <w:r>
+        <w:t xml:space="preserve"> установки </w:t>
+      </w:r>
+      <w:proofErr w:type="spellStart"/>
+      <w:r>
+        <w:rPr>
+          <w:lang w:val="en-US"/>
+        </w:rPr>
+        <w:t>PostgreSQL</w:t>
+      </w:r>
+      <w:proofErr w:type="spellEnd"/>
       <w:r>
         <w:t xml:space="preserve"> </w:t>
       </w:r>
       <w:r>
-        <w:t>СУБД</w:t>
-      </w:r>
-      <w:r>
-        <w:t xml:space="preserve"> -</w:t>
+        <w:t>просто всё время нажимаем «</w:t>
+      </w:r>
+      <w:r>
+        <w:rPr>
+          <w:lang w:val="en-US"/>
+        </w:rPr>
+        <w:t>Next</w:t>
+      </w:r>
+      <w:r>
+        <w:t>». При вводе пароля вводим «1234».</w:t>
       </w:r>
       <w:r>
         <w:t xml:space="preserve"> </w:t>
       </w:r>
-      <w:proofErr w:type="spellStart"/>
-      <w:r>
-        <w:rPr>
-          <w:lang w:val="en-US"/>
-        </w:rPr>
-        <w:t>PostgreSQL</w:t>
-      </w:r>
-      <w:proofErr w:type="spellEnd"/>
-      <w:r>
-        <w:t xml:space="preserve">. </w:t>
-      </w:r>
-    </w:p>
-    <w:p>
-      <w:pPr>
-        <w:ind w:firstLine="567"/>
-      </w:pPr>
-      <w:hyperlink r:id="rId7" w:history="1">
-        <w:r>
-          <w:rPr>
-            <w:rStyle w:val="a3"/>
-          </w:rPr>
-          <w:t>https://www.postgresql.org/download/</w:t>
-        </w:r>
-      </w:hyperlink>
-    </w:p>
-    <w:p>
-      <w:pPr>
-        <w:ind w:firstLine="567"/>
-      </w:pPr>
-      <w:proofErr w:type="gramStart"/>
-      <w:r>
-        <w:t>При</w:t>
-      </w:r>
-      <w:proofErr w:type="gramEnd"/>
-      <w:r>
-        <w:t xml:space="preserve"> установки ввести пароль пользователя и запомнить его. (Имя пользователя по умолчанию – </w:t>
-      </w:r>
-      <w:proofErr w:type="spellStart"/>
-      <w:r>
-        <w:rPr>
-          <w:lang w:val="en-US"/>
-        </w:rPr>
-        <w:t>postgres</w:t>
-      </w:r>
-      <w:proofErr w:type="spellEnd"/>
-      <w:r>
-        <w:t xml:space="preserve">, а пароль лучше везде вводить </w:t>
-      </w:r>
-      <w:r>
-        <w:t>«</w:t>
-      </w:r>
-      <w:r>
-        <w:t>1234</w:t>
-      </w:r>
-      <w:r>
-        <w:t>»</w:t>
-      </w:r>
-      <w:r>
-        <w:t xml:space="preserve"> – тогда не придётся меня </w:t>
-      </w:r>
-      <w:r>
-        <w:rPr>
-          <w:lang w:val="en-US"/>
-        </w:rPr>
-        <w:t>properties</w:t>
-      </w:r>
-      <w:r>
-        <w:t xml:space="preserve"> </w:t>
-      </w:r>
-      <w:r>
-        <w:t>файлы в проекте</w:t>
-      </w:r>
-      <w:r>
-        <w:t>)</w:t>
-      </w:r>
-      <w:r>
-        <w:t>.</w:t>
+    </w:p>
+    <w:p>
+      <w:pPr>
+        <w:ind w:firstLine="567"/>
+      </w:pPr>
+    </w:p>
+    <w:p>
+      <w:pPr>
+        <w:ind w:firstLine="567"/>
+      </w:pPr>
+      <w:r>
+        <w:rPr>
+          <w:noProof/>
+          <w:lang w:eastAsia="ru-RU"/>
+        </w:rPr>
+        <w:drawing>
+          <wp:inline distT="0" distB="0" distL="0" distR="0">
+            <wp:extent cx="5172075" cy="4067175"/>
+            <wp:effectExtent l="19050" t="0" r="9525" b="0"/>
+            <wp:docPr id="14" name="Рисунок 8"/>
+            <wp:cNvGraphicFramePr>
+              <a:graphicFrameLocks xmlns:a="http://schemas.openxmlformats.org/drawingml/2006/main" noChangeAspect="1"/>
+            </wp:cNvGraphicFramePr>
+            <a:graphic xmlns:a="http://schemas.openxmlformats.org/drawingml/2006/main">
+              <a:graphicData uri="http://schemas.openxmlformats.org/drawingml/2006/picture">
+                <pic:pic xmlns:pic="http://schemas.openxmlformats.org/drawingml/2006/picture">
+                  <pic:nvPicPr>
+                    <pic:cNvPr id="0" name="Picture 8"/>
+                    <pic:cNvPicPr>
+                      <a:picLocks noChangeAspect="1" noChangeArrowheads="1"/>
+                    </pic:cNvPicPr>
+                  </pic:nvPicPr>
+                  <pic:blipFill>
+                    <a:blip r:embed="rId8"/>
+                    <a:srcRect/>
+                    <a:stretch>
+                      <a:fillRect/>
+                    </a:stretch>
+                  </pic:blipFill>
+                  <pic:spPr bwMode="auto">
+                    <a:xfrm>
+                      <a:off x="0" y="0"/>
+                      <a:ext cx="5172075" cy="4067175"/>
+                    </a:xfrm>
+                    <a:prstGeom prst="rect">
+                      <a:avLst/>
+                    </a:prstGeom>
+                    <a:noFill/>
+                    <a:ln w="9525">
+                      <a:noFill/>
+                      <a:miter lim="800000"/>
+                      <a:headEnd/>
+                      <a:tailEnd/>
+                    </a:ln>
+                  </pic:spPr>
+                </pic:pic>
+              </a:graphicData>
+            </a:graphic>
+          </wp:inline>
+        </w:drawing>
+      </w:r>
+    </w:p>
+    <w:p>
+      <w:pPr>
+        <w:ind w:firstLine="567"/>
+        <w:jc w:val="center"/>
+      </w:pPr>
+      <w:r>
+        <w:t>Порт «5432» - оставляем по умолчанию.</w:t>
       </w:r>
     </w:p>
     <w:p>
@@ -323,7 +433,7 @@
                     </pic:cNvPicPr>
                   </pic:nvPicPr>
                   <pic:blipFill>
-                    <a:blip r:embed="rId8">
+                    <a:blip r:embed="rId9">
                       <a:extLst>
                         <a:ext uri="{28A0092B-C50C-407E-A947-70E740481C1C}">
                           <a14:useLocalDpi xmlns:a14="http://schemas.microsoft.com/office/drawing/2010/main" val="0"/>
@@ -397,7 +507,7 @@
             <o:lock v:ext="edit" aspectratio="t"/>
           </v:shapetype>
           <v:shape id="_x0000_i1025" type="#_x0000_t75" style="width:468pt;height:95.25pt">
-            <v:imagedata r:id="rId9" o:title="Безымянный"/>
+            <v:imagedata r:id="rId10" o:title="Безымянный"/>
           </v:shape>
         </w:pict>
       </w:r>
@@ -426,14 +536,12 @@
       <w:r>
         <w:t>_</w:t>
       </w:r>
-      <w:proofErr w:type="spellStart"/>
       <w:r>
         <w:rPr>
           <w:lang w:val="en-US"/>
         </w:rPr>
         <w:t>db</w:t>
       </w:r>
-      <w:proofErr w:type="spellEnd"/>
       <w:r>
         <w:t>’.</w:t>
       </w:r>
@@ -459,9 +567,6 @@
         <w:t>.</w:t>
       </w:r>
       <w:r>
-        <w:t xml:space="preserve"> </w:t>
-      </w:r>
-      <w:r>
         <w:t xml:space="preserve">На создание таблиц </w:t>
       </w:r>
       <w:r>
@@ -500,14 +605,12 @@
       <w:r>
         <w:t>_</w:t>
       </w:r>
-      <w:proofErr w:type="spellStart"/>
       <w:r>
         <w:rPr>
           <w:lang w:val="en-US"/>
         </w:rPr>
         <w:t>db</w:t>
       </w:r>
-      <w:proofErr w:type="spellEnd"/>
       <w:r>
         <w:t>’</w:t>
       </w:r>
@@ -519,6 +622,117 @@
       <w:r>
         <w:t>Важно при выполнении этих действий переключится на созданную ранее базу данных.</w:t>
       </w:r>
+    </w:p>
+    <w:p>
+      <w:pPr>
+        <w:ind w:firstLine="567"/>
+        <w:rPr>
+          <w:lang w:val="en-US"/>
+        </w:rPr>
+      </w:pPr>
+      <w:r>
+        <w:rPr>
+          <w:noProof/>
+          <w:lang w:eastAsia="ru-RU"/>
+        </w:rPr>
+        <w:lastRenderedPageBreak/>
+        <w:drawing>
+          <wp:inline distT="0" distB="0" distL="0" distR="0">
+            <wp:extent cx="2867025" cy="2476500"/>
+            <wp:effectExtent l="19050" t="0" r="9525" b="0"/>
+            <wp:docPr id="15" name="Рисунок 9"/>
+            <wp:cNvGraphicFramePr>
+              <a:graphicFrameLocks xmlns:a="http://schemas.openxmlformats.org/drawingml/2006/main" noChangeAspect="1"/>
+            </wp:cNvGraphicFramePr>
+            <a:graphic xmlns:a="http://schemas.openxmlformats.org/drawingml/2006/main">
+              <a:graphicData uri="http://schemas.openxmlformats.org/drawingml/2006/picture">
+                <pic:pic xmlns:pic="http://schemas.openxmlformats.org/drawingml/2006/picture">
+                  <pic:nvPicPr>
+                    <pic:cNvPr id="0" name="Picture 9"/>
+                    <pic:cNvPicPr>
+                      <a:picLocks noChangeAspect="1" noChangeArrowheads="1"/>
+                    </pic:cNvPicPr>
+                  </pic:nvPicPr>
+                  <pic:blipFill>
+                    <a:blip r:embed="rId11"/>
+                    <a:srcRect/>
+                    <a:stretch>
+                      <a:fillRect/>
+                    </a:stretch>
+                  </pic:blipFill>
+                  <pic:spPr bwMode="auto">
+                    <a:xfrm>
+                      <a:off x="0" y="0"/>
+                      <a:ext cx="2867025" cy="2476500"/>
+                    </a:xfrm>
+                    <a:prstGeom prst="rect">
+                      <a:avLst/>
+                    </a:prstGeom>
+                    <a:noFill/>
+                    <a:ln w="9525">
+                      <a:noFill/>
+                      <a:miter lim="800000"/>
+                      <a:headEnd/>
+                      <a:tailEnd/>
+                    </a:ln>
+                  </pic:spPr>
+                </pic:pic>
+              </a:graphicData>
+            </a:graphic>
+          </wp:inline>
+        </w:drawing>
+      </w:r>
+    </w:p>
+    <w:p>
+      <w:pPr>
+        <w:ind w:firstLine="567"/>
+      </w:pPr>
+      <w:r>
+        <w:t>Для того</w:t>
+      </w:r>
+      <w:proofErr w:type="gramStart"/>
+      <w:r>
+        <w:t>,</w:t>
+      </w:r>
+      <w:proofErr w:type="gramEnd"/>
+      <w:r>
+        <w:t xml:space="preserve"> чтобы она отобразилась в списке, щёлкните правой кнопкой мыши на </w:t>
+      </w:r>
+      <w:r>
+        <w:t>“</w:t>
+      </w:r>
+      <w:r>
+        <w:rPr>
+          <w:lang w:val="en-US"/>
+        </w:rPr>
+        <w:t>Databases</w:t>
+      </w:r>
+      <w:r>
+        <w:t xml:space="preserve">” </w:t>
+      </w:r>
+      <w:r>
+        <w:t xml:space="preserve">и после на </w:t>
+      </w:r>
+      <w:r>
+        <w:t>“</w:t>
+      </w:r>
+      <w:r>
+        <w:rPr>
+          <w:lang w:val="en-US"/>
+        </w:rPr>
+        <w:t>Refresh</w:t>
+      </w:r>
+      <w:r>
+        <w:t>”</w:t>
+      </w:r>
+      <w:r>
+        <w:t>.</w:t>
+      </w:r>
+    </w:p>
+    <w:p>
+      <w:pPr>
+        <w:ind w:firstLine="567"/>
+      </w:pPr>
     </w:p>
     <w:p>
       <w:pPr>
@@ -527,7 +741,7 @@
       <w:r>
         <w:pict>
           <v:shape id="_x0000_i1026" type="#_x0000_t75" style="width:468pt;height:71.25pt">
-            <v:imagedata r:id="rId10" o:title="Безымянный2"/>
+            <v:imagedata r:id="rId12" o:title="Безымянный2"/>
           </v:shape>
         </w:pict>
       </w:r>
@@ -539,34 +753,33 @@
           <w:lang w:val="en-US"/>
         </w:rPr>
       </w:pPr>
-      <w:r>
-        <w:t xml:space="preserve"> </w:t>
-      </w:r>
-    </w:p>
-    <w:p>
-      <w:pPr>
-        <w:ind w:firstLine="567"/>
-        <w:rPr>
-          <w:lang w:val="en-US"/>
-        </w:rPr>
-      </w:pPr>
-    </w:p>
-    <w:p>
-      <w:pPr>
-        <w:ind w:firstLine="567"/>
-      </w:pPr>
-    </w:p>
-    <w:p>
-      <w:pPr>
-        <w:ind w:firstLine="567"/>
-      </w:pPr>
-    </w:p>
-    <w:p>
-      <w:pPr>
-        <w:ind w:firstLine="567"/>
-      </w:pPr>
-      <w:r>
-        <w:lastRenderedPageBreak/>
+    </w:p>
+    <w:p>
+      <w:pPr>
+        <w:ind w:firstLine="567"/>
+        <w:rPr>
+          <w:lang w:val="en-US"/>
+        </w:rPr>
+      </w:pPr>
+    </w:p>
+    <w:p>
+      <w:pPr>
+        <w:ind w:firstLine="567"/>
+      </w:pPr>
+      <w:r>
+        <w:t>После создание таблиц, удалите из окна ввода, данные из второго файла, и скопируйте из третьего, для добавления тестовых данных.</w:t>
+      </w:r>
+    </w:p>
+    <w:p>
+      <w:pPr>
+        <w:ind w:firstLine="567"/>
+      </w:pPr>
+    </w:p>
+    <w:p>
+      <w:pPr>
+        <w:ind w:firstLine="567"/>
+      </w:pPr>
+      <w:r>
         <w:t>6</w:t>
       </w:r>
       <w:r>
@@ -591,16 +804,7 @@
         <w:rPr>
           <w:lang w:val="en-US"/>
         </w:rPr>
-        <w:t>Sources</w:t>
-      </w:r>
-      <w:r>
-        <w:t xml:space="preserve"> </w:t>
-      </w:r>
-      <w:r>
-        <w:rPr>
-          <w:lang w:val="en-US"/>
-        </w:rPr>
-        <w:t>Root</w:t>
+        <w:t>SourcesRoot</w:t>
       </w:r>
       <w:r>
         <w:t>.</w:t>
@@ -626,22 +830,7 @@
         <w:t xml:space="preserve">. </w:t>
       </w:r>
       <w:r>
-        <w:t>Пометить</w:t>
-      </w:r>
-      <w:r>
-        <w:rPr>
-          <w:lang w:val="en-US"/>
-        </w:rPr>
-        <w:t xml:space="preserve"> </w:t>
-      </w:r>
-      <w:r>
-        <w:t>папку</w:t>
-      </w:r>
-      <w:r>
-        <w:rPr>
-          <w:lang w:val="en-US"/>
-        </w:rPr>
-        <w:t xml:space="preserve"> </w:t>
+        <w:t>Пометитьпапку</w:t>
       </w:r>
       <w:r>
         <w:rPr>
@@ -657,12 +846,6 @@
       </w:r>
       <w:r>
         <w:t>как</w:t>
-      </w:r>
-      <w:r>
-        <w:rPr>
-          <w:lang w:val="en-US"/>
-        </w:rPr>
-        <w:t xml:space="preserve"> </w:t>
       </w:r>
       <w:r>
         <w:rPr>
@@ -688,6 +871,7 @@
           <w:noProof/>
           <w:lang w:eastAsia="ru-RU"/>
         </w:rPr>
+        <w:lastRenderedPageBreak/>
         <w:drawing>
           <wp:inline distT="0" distB="0" distL="0" distR="0">
             <wp:extent cx="5934075" cy="6429375"/>
@@ -706,7 +890,7 @@
                     </pic:cNvPicPr>
                   </pic:nvPicPr>
                   <pic:blipFill>
-                    <a:blip r:embed="rId11">
+                    <a:blip r:embed="rId13">
                       <a:extLst>
                         <a:ext uri="{28A0092B-C50C-407E-A947-70E740481C1C}">
                           <a14:useLocalDpi xmlns:a14="http://schemas.microsoft.com/office/drawing/2010/main" val="0"/>
@@ -796,7 +980,6 @@
         <w:ind w:firstLine="567"/>
       </w:pPr>
       <w:r>
-        <w:lastRenderedPageBreak/>
         <w:t>8</w:t>
       </w:r>
       <w:r>
@@ -818,6 +1001,7 @@
           <w:noProof/>
           <w:lang w:eastAsia="ru-RU"/>
         </w:rPr>
+        <w:lastRenderedPageBreak/>
         <w:drawing>
           <wp:inline distT="0" distB="0" distL="0" distR="0">
             <wp:extent cx="4124325" cy="3267075"/>
@@ -836,7 +1020,7 @@
                     </pic:cNvPicPr>
                   </pic:nvPicPr>
                   <pic:blipFill>
-                    <a:blip r:embed="rId12">
+                    <a:blip r:embed="rId14">
                       <a:extLst>
                         <a:ext uri="{28A0092B-C50C-407E-A947-70E740481C1C}">
                           <a14:useLocalDpi xmlns:a14="http://schemas.microsoft.com/office/drawing/2010/main" val="0"/>
@@ -906,7 +1090,7 @@
                     </pic:cNvPicPr>
                   </pic:nvPicPr>
                   <pic:blipFill>
-                    <a:blip r:embed="rId13">
+                    <a:blip r:embed="rId15">
                       <a:extLst>
                         <a:ext uri="{28A0092B-C50C-407E-A947-70E740481C1C}">
                           <a14:useLocalDpi xmlns:a14="http://schemas.microsoft.com/office/drawing/2010/main" val="0"/>
@@ -972,7 +1156,7 @@
                     </pic:cNvPicPr>
                   </pic:nvPicPr>
                   <pic:blipFill>
-                    <a:blip r:embed="rId14">
+                    <a:blip r:embed="rId16">
                       <a:extLst>
                         <a:ext uri="{28A0092B-C50C-407E-A947-70E740481C1C}">
                           <a14:useLocalDpi xmlns:a14="http://schemas.microsoft.com/office/drawing/2010/main" val="0"/>
@@ -1038,7 +1222,7 @@
                     </pic:cNvPicPr>
                   </pic:nvPicPr>
                   <pic:blipFill>
-                    <a:blip r:embed="rId15">
+                    <a:blip r:embed="rId17">
                       <a:extLst>
                         <a:ext uri="{28A0092B-C50C-407E-A947-70E740481C1C}">
                           <a14:useLocalDpi xmlns:a14="http://schemas.microsoft.com/office/drawing/2010/main" val="0"/>
@@ -1105,7 +1289,7 @@
                     </pic:cNvPicPr>
                   </pic:nvPicPr>
                   <pic:blipFill>
-                    <a:blip r:embed="rId16">
+                    <a:blip r:embed="rId18">
                       <a:extLst>
                         <a:ext uri="{28A0092B-C50C-407E-A947-70E740481C1C}">
                           <a14:useLocalDpi xmlns:a14="http://schemas.microsoft.com/office/drawing/2010/main" val="0"/>
@@ -1141,6 +1325,313 @@
       <w:pPr>
         <w:ind w:firstLine="567"/>
         <w:jc w:val="center"/>
+        <w:rPr>
+          <w:lang w:val="en-US"/>
+        </w:rPr>
+      </w:pPr>
+    </w:p>
+    <w:p>
+      <w:pPr>
+        <w:ind w:firstLine="567"/>
+        <w:jc w:val="center"/>
+        <w:rPr>
+          <w:lang w:val="en-US"/>
+        </w:rPr>
+      </w:pPr>
+    </w:p>
+    <w:p>
+      <w:pPr>
+        <w:ind w:firstLine="567"/>
+      </w:pPr>
+      <w:r>
+        <w:t xml:space="preserve">9, </w:t>
+      </w:r>
+      <w:r>
+        <w:t xml:space="preserve">Для корректной работы приложения с </w:t>
+      </w:r>
+      <w:proofErr w:type="spellStart"/>
+      <w:r>
+        <w:t>Tomcat</w:t>
+      </w:r>
+      <w:proofErr w:type="spellEnd"/>
+      <w:r>
+        <w:t xml:space="preserve"> нужно в настройках проекта выбрать подходящую версию </w:t>
+      </w:r>
+      <w:proofErr w:type="spellStart"/>
+      <w:r>
+        <w:rPr>
+          <w:lang w:val="en-US"/>
+        </w:rPr>
+        <w:t>jdk</w:t>
+      </w:r>
+      <w:proofErr w:type="spellEnd"/>
+      <w:r>
+        <w:t>.</w:t>
+      </w:r>
+    </w:p>
+    <w:p>
+      <w:pPr>
+        <w:ind w:firstLine="567"/>
+      </w:pPr>
+    </w:p>
+    <w:p>
+      <w:pPr>
+        <w:ind w:firstLine="567"/>
+        <w:jc w:val="center"/>
+        <w:rPr>
+          <w:lang w:val="en-US"/>
+        </w:rPr>
+      </w:pPr>
+      <w:r>
+        <w:rPr>
+          <w:noProof/>
+          <w:lang w:eastAsia="ru-RU"/>
+        </w:rPr>
+        <w:drawing>
+          <wp:inline distT="0" distB="0" distL="0" distR="0">
+            <wp:extent cx="5943600" cy="2847975"/>
+            <wp:effectExtent l="19050" t="0" r="0" b="0"/>
+            <wp:docPr id="3" name="Рисунок 3"/>
+            <wp:cNvGraphicFramePr>
+              <a:graphicFrameLocks xmlns:a="http://schemas.openxmlformats.org/drawingml/2006/main" noChangeAspect="1"/>
+            </wp:cNvGraphicFramePr>
+            <a:graphic xmlns:a="http://schemas.openxmlformats.org/drawingml/2006/main">
+              <a:graphicData uri="http://schemas.openxmlformats.org/drawingml/2006/picture">
+                <pic:pic xmlns:pic="http://schemas.openxmlformats.org/drawingml/2006/picture">
+                  <pic:nvPicPr>
+                    <pic:cNvPr id="0" name="Picture 3"/>
+                    <pic:cNvPicPr>
+                      <a:picLocks noChangeAspect="1" noChangeArrowheads="1"/>
+                    </pic:cNvPicPr>
+                  </pic:nvPicPr>
+                  <pic:blipFill>
+                    <a:blip r:embed="rId19"/>
+                    <a:srcRect/>
+                    <a:stretch>
+                      <a:fillRect/>
+                    </a:stretch>
+                  </pic:blipFill>
+                  <pic:spPr bwMode="auto">
+                    <a:xfrm>
+                      <a:off x="0" y="0"/>
+                      <a:ext cx="5943600" cy="2847975"/>
+                    </a:xfrm>
+                    <a:prstGeom prst="rect">
+                      <a:avLst/>
+                    </a:prstGeom>
+                    <a:noFill/>
+                    <a:ln w="9525">
+                      <a:noFill/>
+                      <a:miter lim="800000"/>
+                      <a:headEnd/>
+                      <a:tailEnd/>
+                    </a:ln>
+                  </pic:spPr>
+                </pic:pic>
+              </a:graphicData>
+            </a:graphic>
+          </wp:inline>
+        </w:drawing>
+      </w:r>
+    </w:p>
+    <w:p>
+      <w:pPr>
+        <w:ind w:firstLine="567"/>
+        <w:jc w:val="center"/>
+        <w:rPr>
+          <w:lang w:val="en-US"/>
+        </w:rPr>
+      </w:pPr>
+    </w:p>
+    <w:p>
+      <w:pPr>
+        <w:ind w:firstLine="567"/>
+        <w:jc w:val="center"/>
+        <w:rPr>
+          <w:lang w:val="en-US"/>
+        </w:rPr>
+      </w:pPr>
+      <w:r>
+        <w:rPr>
+          <w:noProof/>
+          <w:lang w:eastAsia="ru-RU"/>
+        </w:rPr>
+        <w:lastRenderedPageBreak/>
+        <w:drawing>
+          <wp:inline distT="0" distB="0" distL="0" distR="0">
+            <wp:extent cx="5943600" cy="4914900"/>
+            <wp:effectExtent l="19050" t="0" r="0" b="0"/>
+            <wp:docPr id="4" name="Рисунок 4"/>
+            <wp:cNvGraphicFramePr>
+              <a:graphicFrameLocks xmlns:a="http://schemas.openxmlformats.org/drawingml/2006/main" noChangeAspect="1"/>
+            </wp:cNvGraphicFramePr>
+            <a:graphic xmlns:a="http://schemas.openxmlformats.org/drawingml/2006/main">
+              <a:graphicData uri="http://schemas.openxmlformats.org/drawingml/2006/picture">
+                <pic:pic xmlns:pic="http://schemas.openxmlformats.org/drawingml/2006/picture">
+                  <pic:nvPicPr>
+                    <pic:cNvPr id="0" name="Picture 4"/>
+                    <pic:cNvPicPr>
+                      <a:picLocks noChangeAspect="1" noChangeArrowheads="1"/>
+                    </pic:cNvPicPr>
+                  </pic:nvPicPr>
+                  <pic:blipFill>
+                    <a:blip r:embed="rId20"/>
+                    <a:srcRect/>
+                    <a:stretch>
+                      <a:fillRect/>
+                    </a:stretch>
+                  </pic:blipFill>
+                  <pic:spPr bwMode="auto">
+                    <a:xfrm>
+                      <a:off x="0" y="0"/>
+                      <a:ext cx="5943600" cy="4914900"/>
+                    </a:xfrm>
+                    <a:prstGeom prst="rect">
+                      <a:avLst/>
+                    </a:prstGeom>
+                    <a:noFill/>
+                    <a:ln w="9525">
+                      <a:noFill/>
+                      <a:miter lim="800000"/>
+                      <a:headEnd/>
+                      <a:tailEnd/>
+                    </a:ln>
+                  </pic:spPr>
+                </pic:pic>
+              </a:graphicData>
+            </a:graphic>
+          </wp:inline>
+        </w:drawing>
+      </w:r>
+    </w:p>
+    <w:p>
+      <w:pPr>
+        <w:ind w:firstLine="567"/>
+        <w:jc w:val="center"/>
+        <w:rPr>
+          <w:lang w:val="en-US"/>
+        </w:rPr>
+      </w:pPr>
+    </w:p>
+    <w:p>
+      <w:pPr>
+        <w:ind w:firstLine="567"/>
+        <w:jc w:val="center"/>
+        <w:rPr>
+          <w:lang w:val="en-US"/>
+        </w:rPr>
+      </w:pPr>
+      <w:r>
+        <w:rPr>
+          <w:noProof/>
+          <w:lang w:eastAsia="ru-RU"/>
+        </w:rPr>
+        <w:lastRenderedPageBreak/>
+        <w:drawing>
+          <wp:inline distT="0" distB="0" distL="0" distR="0">
+            <wp:extent cx="5943600" cy="4895850"/>
+            <wp:effectExtent l="19050" t="0" r="0" b="0"/>
+            <wp:docPr id="5" name="Рисунок 5"/>
+            <wp:cNvGraphicFramePr>
+              <a:graphicFrameLocks xmlns:a="http://schemas.openxmlformats.org/drawingml/2006/main" noChangeAspect="1"/>
+            </wp:cNvGraphicFramePr>
+            <a:graphic xmlns:a="http://schemas.openxmlformats.org/drawingml/2006/main">
+              <a:graphicData uri="http://schemas.openxmlformats.org/drawingml/2006/picture">
+                <pic:pic xmlns:pic="http://schemas.openxmlformats.org/drawingml/2006/picture">
+                  <pic:nvPicPr>
+                    <pic:cNvPr id="0" name="Picture 5"/>
+                    <pic:cNvPicPr>
+                      <a:picLocks noChangeAspect="1" noChangeArrowheads="1"/>
+                    </pic:cNvPicPr>
+                  </pic:nvPicPr>
+                  <pic:blipFill>
+                    <a:blip r:embed="rId21"/>
+                    <a:srcRect/>
+                    <a:stretch>
+                      <a:fillRect/>
+                    </a:stretch>
+                  </pic:blipFill>
+                  <pic:spPr bwMode="auto">
+                    <a:xfrm>
+                      <a:off x="0" y="0"/>
+                      <a:ext cx="5943600" cy="4895850"/>
+                    </a:xfrm>
+                    <a:prstGeom prst="rect">
+                      <a:avLst/>
+                    </a:prstGeom>
+                    <a:noFill/>
+                    <a:ln w="9525">
+                      <a:noFill/>
+                      <a:miter lim="800000"/>
+                      <a:headEnd/>
+                      <a:tailEnd/>
+                    </a:ln>
+                  </pic:spPr>
+                </pic:pic>
+              </a:graphicData>
+            </a:graphic>
+          </wp:inline>
+        </w:drawing>
+      </w:r>
+    </w:p>
+    <w:p>
+      <w:pPr>
+        <w:ind w:firstLine="567"/>
+        <w:jc w:val="center"/>
+        <w:rPr>
+          <w:lang w:val="en-US"/>
+        </w:rPr>
+      </w:pPr>
+    </w:p>
+    <w:p>
+      <w:pPr>
+        <w:ind w:firstLine="567"/>
+      </w:pPr>
+      <w:r>
+        <w:t xml:space="preserve">Работоспособность </w:t>
+      </w:r>
+      <w:r>
+        <w:t xml:space="preserve">проверена на </w:t>
+      </w:r>
+      <w:proofErr w:type="spellStart"/>
+      <w:r>
+        <w:rPr>
+          <w:lang w:val="en-US"/>
+        </w:rPr>
+        <w:t>jdk</w:t>
+      </w:r>
+      <w:proofErr w:type="spellEnd"/>
+      <w:r>
+        <w:t>1.8.0_31</w:t>
+      </w:r>
+    </w:p>
+    <w:p>
+      <w:pPr>
+        <w:ind w:firstLine="567"/>
+      </w:pPr>
+      <w:hyperlink r:id="rId22" w:history="1">
+        <w:r>
+          <w:rPr>
+            <w:rStyle w:val="a3"/>
+          </w:rPr>
+          <w:t>https://www.oracle.com/technetwork/java/javase/downloads/java-archive-javase8-2177648.html</w:t>
+        </w:r>
+      </w:hyperlink>
+      <w:r>
+        <w:t xml:space="preserve"> </w:t>
+      </w:r>
+    </w:p>
+    <w:p>
+      <w:pPr>
+        <w:ind w:firstLine="567"/>
+      </w:pPr>
+      <w:r>
+        <w:t>Почти в самом низу страницы.</w:t>
+      </w:r>
+    </w:p>
+    <w:p>
+      <w:pPr>
+        <w:ind w:firstLine="567"/>
       </w:pPr>
     </w:p>
     <w:p>
@@ -1165,7 +1656,7 @@
       <w:r>
         <w:t xml:space="preserve">сайт должен быть доступен по адресу </w:t>
       </w:r>
-      <w:hyperlink r:id="rId17" w:history="1">
+      <w:hyperlink r:id="rId23" w:history="1">
         <w:r>
           <w:rPr>
             <w:rStyle w:val="a3"/>
@@ -1174,9 +1665,6 @@
         </w:r>
       </w:hyperlink>
       <w:r>
-        <w:t xml:space="preserve"> </w:t>
-      </w:r>
-      <w:r>
         <w:t>.</w:t>
       </w:r>
     </w:p>
@@ -1197,7 +1685,7 @@
       <w:r>
         <w:t xml:space="preserve">Логин для привилегированного пользователя (может создавать собственные кошельки): </w:t>
       </w:r>
-      <w:hyperlink r:id="rId18" w:history="1">
+      <w:hyperlink r:id="rId24" w:history="1">
         <w:r>
           <w:rPr>
             <w:rStyle w:val="a3"/>
@@ -1235,9 +1723,6 @@
         <w:proofErr w:type="spellEnd"/>
       </w:hyperlink>
       <w:r>
-        <w:t xml:space="preserve"> </w:t>
-      </w:r>
-      <w:r>
         <w:t xml:space="preserve"> Пароль: </w:t>
       </w:r>
       <w:proofErr w:type="spellStart"/>
@@ -1256,7 +1741,7 @@
       <w:r>
         <w:t xml:space="preserve">Логин и пароль для обычного пользователя: </w:t>
       </w:r>
-      <w:hyperlink r:id="rId19" w:history="1">
+      <w:hyperlink r:id="rId25" w:history="1">
         <w:r>
           <w:rPr>
             <w:rStyle w:val="a3"/>
@@ -1283,6 +1768,7 @@
           </w:rPr>
           <w:t>.</w:t>
         </w:r>
+        <w:proofErr w:type="spellStart"/>
         <w:r>
           <w:rPr>
             <w:rStyle w:val="a3"/>
@@ -1290,18 +1776,22 @@
           </w:rPr>
           <w:t>ru</w:t>
         </w:r>
+        <w:proofErr w:type="spellEnd"/>
       </w:hyperlink>
       <w:r>
-        <w:t xml:space="preserve"> </w:t>
-      </w:r>
+        <w:t xml:space="preserve"> , </w:t>
+      </w:r>
+      <w:proofErr w:type="spellStart"/>
       <w:r>
         <w:rPr>
           <w:lang w:val="en-US"/>
         </w:rPr>
         <w:t>asd</w:t>
       </w:r>
-      <w:bookmarkStart w:id="0" w:name="_GoBack"/>
-      <w:bookmarkEnd w:id="0"/>
+      <w:proofErr w:type="spellEnd"/>
+      <w:r>
+        <w:t>.</w:t>
+      </w:r>
     </w:p>
     <w:p>
       <w:pPr>

</xml_diff>

<commit_message>
Changed a lot of comments, but less.
</commit_message>
<xml_diff>
--- a/Instruction.docx
+++ b/Instruction.docx
@@ -1,161 +1,38 @@
 
 <file path=word/document.xml><?xml version="1.0" encoding="utf-8"?>
-<w:document xmlns:ve="http://schemas.openxmlformats.org/markup-compatibility/2006" xmlns:o="urn:schemas-microsoft-com:office:office" xmlns:r="http://schemas.openxmlformats.org/officeDocument/2006/relationships" xmlns:m="http://schemas.openxmlformats.org/officeDocument/2006/math" xmlns:v="urn:schemas-microsoft-com:vml" xmlns:wp="http://schemas.openxmlformats.org/drawingml/2006/wordprocessingDrawing" xmlns:w10="urn:schemas-microsoft-com:office:word" xmlns:w="http://schemas.openxmlformats.org/wordprocessingml/2006/main" xmlns:wne="http://schemas.microsoft.com/office/word/2006/wordml">
+<w:document xmlns:wpc="http://schemas.microsoft.com/office/word/2010/wordprocessingCanvas" xmlns:mc="http://schemas.openxmlformats.org/markup-compatibility/2006" xmlns:o="urn:schemas-microsoft-com:office:office" xmlns:r="http://schemas.openxmlformats.org/officeDocument/2006/relationships" xmlns:m="http://schemas.openxmlformats.org/officeDocument/2006/math" xmlns:v="urn:schemas-microsoft-com:vml" xmlns:wp14="http://schemas.microsoft.com/office/word/2010/wordprocessingDrawing" xmlns:wp="http://schemas.openxmlformats.org/drawingml/2006/wordprocessingDrawing" xmlns:w10="urn:schemas-microsoft-com:office:word" xmlns:w="http://schemas.openxmlformats.org/wordprocessingml/2006/main" xmlns:w14="http://schemas.microsoft.com/office/word/2010/wordml" xmlns:wpg="http://schemas.microsoft.com/office/word/2010/wordprocessingGroup" xmlns:wpi="http://schemas.microsoft.com/office/word/2010/wordprocessingInk" xmlns:wne="http://schemas.microsoft.com/office/word/2006/wordml" xmlns:wps="http://schemas.microsoft.com/office/word/2010/wordprocessingShape" mc:Ignorable="w14 wp14">
   <w:body>
     <w:p>
       <w:pPr>
         <w:ind w:firstLine="567"/>
-        <w:rPr>
-          <w:lang w:val="en-US"/>
-        </w:rPr>
-      </w:pPr>
-      <w:r>
-        <w:t xml:space="preserve">1. </w:t>
-      </w:r>
-      <w:r>
-        <w:t xml:space="preserve">В качестве контейнера </w:t>
+      </w:pPr>
+      <w:r>
+        <w:t>1</w:t>
+      </w:r>
+      <w:r>
+        <w:t xml:space="preserve">. </w:t>
+      </w:r>
+      <w:r>
+        <w:t>Используемая</w:t>
+      </w:r>
+      <w:r>
+        <w:t xml:space="preserve"> </w:t>
+      </w:r>
+      <w:r>
+        <w:t>СУБД</w:t>
+      </w:r>
+      <w:r>
+        <w:t xml:space="preserve"> -</w:t>
       </w:r>
       <w:proofErr w:type="spellStart"/>
       <w:r>
-        <w:t>сервлетов</w:t>
+        <w:rPr>
+          <w:lang w:val="en-US"/>
+        </w:rPr>
+        <w:t>PostgreSQL</w:t>
       </w:r>
       <w:proofErr w:type="spellEnd"/>
       <w:r>
-        <w:t xml:space="preserve"> я использовал</w:t>
-      </w:r>
-      <w:r>
-        <w:rPr>
-          <w:lang w:val="en-US"/>
-        </w:rPr>
-        <w:t>Tomcat</w:t>
-      </w:r>
-      <w:r>
-        <w:t xml:space="preserve"> 9. </w:t>
-      </w:r>
-      <w:proofErr w:type="gramStart"/>
-      <w:r>
-        <w:rPr>
-          <w:lang w:val="en-US"/>
-        </w:rPr>
-        <w:t>Service Installer.</w:t>
-      </w:r>
-      <w:proofErr w:type="gramEnd"/>
-    </w:p>
-    <w:p>
-      <w:pPr>
-        <w:ind w:firstLine="567"/>
-        <w:rPr>
-          <w:lang w:val="en-US"/>
-        </w:rPr>
-      </w:pPr>
-      <w:hyperlink r:id="rId4" w:history="1">
-        <w:r>
-          <w:rPr>
-            <w:rStyle w:val="a3"/>
-            <w:lang w:val="en-US"/>
-          </w:rPr>
-          <w:t>https://tomcat.apache.org/download-90.cgi</w:t>
-        </w:r>
-      </w:hyperlink>
-    </w:p>
-    <w:p>
-      <w:pPr>
-        <w:ind w:firstLine="567"/>
-        <w:rPr>
-          <w:lang w:val="en-US"/>
-        </w:rPr>
-      </w:pPr>
-      <w:r>
-        <w:rPr>
-          <w:noProof/>
-          <w:lang w:eastAsia="ru-RU"/>
-        </w:rPr>
-        <w:drawing>
-          <wp:inline distT="0" distB="0" distL="0" distR="0">
-            <wp:extent cx="5934075" cy="3286125"/>
-            <wp:effectExtent l="0" t="0" r="9525" b="9525"/>
-            <wp:docPr id="1" name="Рисунок 1"/>
-            <wp:cNvGraphicFramePr>
-              <a:graphicFrameLocks xmlns:a="http://schemas.openxmlformats.org/drawingml/2006/main" noChangeAspect="1"/>
-            </wp:cNvGraphicFramePr>
-            <a:graphic xmlns:a="http://schemas.openxmlformats.org/drawingml/2006/main">
-              <a:graphicData uri="http://schemas.openxmlformats.org/drawingml/2006/picture">
-                <pic:pic xmlns:pic="http://schemas.openxmlformats.org/drawingml/2006/picture">
-                  <pic:nvPicPr>
-                    <pic:cNvPr id="0" name="Picture 1"/>
-                    <pic:cNvPicPr>
-                      <a:picLocks noChangeAspect="1" noChangeArrowheads="1"/>
-                    </pic:cNvPicPr>
-                  </pic:nvPicPr>
-                  <pic:blipFill>
-                    <a:blip r:embed="rId5">
-                      <a:extLst>
-                        <a:ext uri="{28A0092B-C50C-407E-A947-70E740481C1C}">
-                          <a14:useLocalDpi xmlns:a14="http://schemas.microsoft.com/office/drawing/2010/main" xmlns:wps="http://schemas.microsoft.com/office/word/2010/wordprocessingShape" xmlns:wpi="http://schemas.microsoft.com/office/word/2010/wordprocessingInk" xmlns:wpg="http://schemas.microsoft.com/office/word/2010/wordprocessingGroup" xmlns:w14="http://schemas.microsoft.com/office/word/2010/wordml" xmlns:w="http://schemas.openxmlformats.org/wordprocessingml/2006/main" xmlns:w10="urn:schemas-microsoft-com:office:word" xmlns:wp14="http://schemas.microsoft.com/office/word/2010/wordprocessingDrawing" xmlns:v="urn:schemas-microsoft-com:vml" xmlns:o="urn:schemas-microsoft-com:office:office" xmlns:mc="http://schemas.openxmlformats.org/markup-compatibility/2006" xmlns:wpc="http://schemas.microsoft.com/office/word/2010/wordprocessingCanvas" xmlns="" val="0"/>
-                        </a:ext>
-                      </a:extLst>
-                    </a:blip>
-                    <a:srcRect/>
-                    <a:stretch>
-                      <a:fillRect/>
-                    </a:stretch>
-                  </pic:blipFill>
-                  <pic:spPr bwMode="auto">
-                    <a:xfrm>
-                      <a:off x="0" y="0"/>
-                      <a:ext cx="5934075" cy="3286125"/>
-                    </a:xfrm>
-                    <a:prstGeom prst="rect">
-                      <a:avLst/>
-                    </a:prstGeom>
-                    <a:noFill/>
-                    <a:ln>
-                      <a:noFill/>
-                    </a:ln>
-                  </pic:spPr>
-                </pic:pic>
-              </a:graphicData>
-            </a:graphic>
-          </wp:inline>
-        </w:drawing>
-      </w:r>
-    </w:p>
-    <w:p>
-      <w:pPr>
-        <w:ind w:firstLine="567"/>
-        <w:rPr>
-          <w:lang w:val="en-US"/>
-        </w:rPr>
-      </w:pPr>
-    </w:p>
-    <w:p>
-      <w:pPr>
-        <w:ind w:firstLine="567"/>
-      </w:pPr>
-      <w:r>
-        <w:t xml:space="preserve">2. </w:t>
-      </w:r>
-      <w:r>
-        <w:t>Используемая</w:t>
-      </w:r>
-      <w:r>
-        <w:t xml:space="preserve"> </w:t>
-      </w:r>
-      <w:r>
-        <w:t>СУБД</w:t>
-      </w:r>
-      <w:r>
-        <w:t xml:space="preserve"> -</w:t>
-      </w:r>
-      <w:proofErr w:type="spellStart"/>
-      <w:r>
-        <w:rPr>
-          <w:lang w:val="en-US"/>
-        </w:rPr>
-        <w:t>PostgreSQL</w:t>
-      </w:r>
-      <w:proofErr w:type="spellEnd"/>
-      <w:r>
         <w:t xml:space="preserve">. </w:t>
       </w:r>
     </w:p>
@@ -163,7 +40,7 @@
       <w:pPr>
         <w:ind w:firstLine="567"/>
       </w:pPr>
-      <w:hyperlink r:id="rId6" w:history="1">
+      <w:hyperlink r:id="rId5" w:history="1">
         <w:r>
           <w:rPr>
             <w:rStyle w:val="a3"/>
@@ -238,6 +115,7 @@
           <w:lang w:val="en-US"/>
         </w:rPr>
       </w:pPr>
+      <w:bookmarkStart w:id="0" w:name="_GoBack"/>
       <w:r>
         <w:rPr>
           <w:noProof/>
@@ -261,7 +139,7 @@
                     </pic:cNvPicPr>
                   </pic:nvPicPr>
                   <pic:blipFill>
-                    <a:blip r:embed="rId7"/>
+                    <a:blip r:embed="rId6"/>
                     <a:srcRect/>
                     <a:stretch>
                       <a:fillRect/>
@@ -289,6 +167,7 @@
           </wp:inline>
         </w:drawing>
       </w:r>
+      <w:bookmarkEnd w:id="0"/>
     </w:p>
     <w:p>
       <w:pPr>
@@ -302,7 +181,6 @@
           <w:noProof/>
           <w:lang w:eastAsia="ru-RU"/>
         </w:rPr>
-        <w:lastRenderedPageBreak/>
         <w:drawing>
           <wp:inline distT="0" distB="0" distL="0" distR="0">
             <wp:extent cx="5210175" cy="4133850"/>
@@ -321,7 +199,7 @@
                     </pic:cNvPicPr>
                   </pic:nvPicPr>
                   <pic:blipFill>
-                    <a:blip r:embed="rId8"/>
+                    <a:blip r:embed="rId7"/>
                     <a:srcRect/>
                     <a:stretch>
                       <a:fillRect/>
@@ -429,7 +307,7 @@
                     </pic:cNvPicPr>
                   </pic:nvPicPr>
                   <pic:blipFill>
-                    <a:blip r:embed="rId9"/>
+                    <a:blip r:embed="rId8"/>
                     <a:srcRect/>
                     <a:stretch>
                       <a:fillRect/>
@@ -533,6 +411,7 @@
           <w:noProof/>
           <w:lang w:eastAsia="ru-RU"/>
         </w:rPr>
+        <w:lastRenderedPageBreak/>
         <w:drawing>
           <wp:inline distT="0" distB="0" distL="0" distR="0">
             <wp:extent cx="5943600" cy="4381500"/>
@@ -551,10 +430,10 @@
                     </pic:cNvPicPr>
                   </pic:nvPicPr>
                   <pic:blipFill>
-                    <a:blip r:embed="rId10">
+                    <a:blip r:embed="rId9">
                       <a:extLst>
                         <a:ext uri="{28A0092B-C50C-407E-A947-70E740481C1C}">
-                          <a14:useLocalDpi xmlns:a14="http://schemas.microsoft.com/office/drawing/2010/main" xmlns:wps="http://schemas.microsoft.com/office/word/2010/wordprocessingShape" xmlns:wpi="http://schemas.microsoft.com/office/word/2010/wordprocessingInk" xmlns:wpg="http://schemas.microsoft.com/office/word/2010/wordprocessingGroup" xmlns:w14="http://schemas.microsoft.com/office/word/2010/wordml" xmlns:w="http://schemas.openxmlformats.org/wordprocessingml/2006/main" xmlns:w10="urn:schemas-microsoft-com:office:word" xmlns:wp14="http://schemas.microsoft.com/office/word/2010/wordprocessingDrawing" xmlns:v="urn:schemas-microsoft-com:vml" xmlns:o="urn:schemas-microsoft-com:office:office" xmlns:mc="http://schemas.openxmlformats.org/markup-compatibility/2006" xmlns:wpc="http://schemas.microsoft.com/office/word/2010/wordprocessingCanvas" xmlns="" val="0"/>
+                          <a14:useLocalDpi xmlns:a14="http://schemas.microsoft.com/office/drawing/2010/main" val="0"/>
                         </a:ext>
                       </a:extLst>
                     </a:blip>
@@ -625,7 +504,7 @@
             <o:lock v:ext="edit" aspectratio="t"/>
           </v:shapetype>
           <v:shape id="_x0000_i1025" type="#_x0000_t75" style="width:468pt;height:95.25pt">
-            <v:imagedata r:id="rId11" o:title="Безымянный"/>
+            <v:imagedata r:id="rId10" o:title="Безымянный"/>
           </v:shape>
         </w:pict>
       </w:r>
@@ -639,13 +518,8 @@
       <w:pPr>
         <w:ind w:firstLine="567"/>
       </w:pPr>
-      <w:proofErr w:type="spellStart"/>
-      <w:r>
-        <w:t>Скрипт</w:t>
-      </w:r>
-      <w:proofErr w:type="spellEnd"/>
-      <w:r>
-        <w:t xml:space="preserve"> на создание БД в файле </w:t>
+      <w:r>
+        <w:t xml:space="preserve">Скрипт на создание БД в файле </w:t>
       </w:r>
       <w:r>
         <w:t>‘1.</w:t>
@@ -741,9 +615,6 @@
     <w:p>
       <w:pPr>
         <w:ind w:firstLine="567"/>
-        <w:rPr>
-          <w:lang w:val="en-US"/>
-        </w:rPr>
       </w:pPr>
       <w:r>
         <w:t>Важно при выполнении этих действий переключится на созданную ранее базу данных.</w:t>
@@ -780,7 +651,7 @@
                     </pic:cNvPicPr>
                   </pic:nvPicPr>
                   <pic:blipFill>
-                    <a:blip r:embed="rId12"/>
+                    <a:blip r:embed="rId11"/>
                     <a:srcRect/>
                     <a:stretch>
                       <a:fillRect/>
@@ -867,7 +738,7 @@
       <w:r>
         <w:pict>
           <v:shape id="_x0000_i1026" type="#_x0000_t75" style="width:468pt;height:71.25pt">
-            <v:imagedata r:id="rId13" o:title="Безымянный2"/>
+            <v:imagedata r:id="rId12" o:title="Безымянный2"/>
           </v:shape>
         </w:pict>
       </w:r>
@@ -1016,10 +887,10 @@
                     </pic:cNvPicPr>
                   </pic:nvPicPr>
                   <pic:blipFill>
-                    <a:blip r:embed="rId14">
+                    <a:blip r:embed="rId13">
                       <a:extLst>
                         <a:ext uri="{28A0092B-C50C-407E-A947-70E740481C1C}">
-                          <a14:useLocalDpi xmlns:a14="http://schemas.microsoft.com/office/drawing/2010/main" xmlns:wps="http://schemas.microsoft.com/office/word/2010/wordprocessingShape" xmlns:wpi="http://schemas.microsoft.com/office/word/2010/wordprocessingInk" xmlns:wpg="http://schemas.microsoft.com/office/word/2010/wordprocessingGroup" xmlns:w14="http://schemas.microsoft.com/office/word/2010/wordml" xmlns:w="http://schemas.openxmlformats.org/wordprocessingml/2006/main" xmlns:w10="urn:schemas-microsoft-com:office:word" xmlns:wp14="http://schemas.microsoft.com/office/word/2010/wordprocessingDrawing" xmlns:v="urn:schemas-microsoft-com:vml" xmlns:o="urn:schemas-microsoft-com:office:office" xmlns:mc="http://schemas.openxmlformats.org/markup-compatibility/2006" xmlns:wpc="http://schemas.microsoft.com/office/word/2010/wordprocessingCanvas" xmlns="" val="0"/>
+                          <a14:useLocalDpi xmlns:a14="http://schemas.microsoft.com/office/drawing/2010/main" val="0"/>
                         </a:ext>
                       </a:extLst>
                     </a:blip>
@@ -1146,10 +1017,10 @@
                     </pic:cNvPicPr>
                   </pic:nvPicPr>
                   <pic:blipFill>
-                    <a:blip r:embed="rId15">
+                    <a:blip r:embed="rId14">
                       <a:extLst>
                         <a:ext uri="{28A0092B-C50C-407E-A947-70E740481C1C}">
-                          <a14:useLocalDpi xmlns:a14="http://schemas.microsoft.com/office/drawing/2010/main" xmlns:wps="http://schemas.microsoft.com/office/word/2010/wordprocessingShape" xmlns:wpi="http://schemas.microsoft.com/office/word/2010/wordprocessingInk" xmlns:wpg="http://schemas.microsoft.com/office/word/2010/wordprocessingGroup" xmlns:w14="http://schemas.microsoft.com/office/word/2010/wordml" xmlns:w="http://schemas.openxmlformats.org/wordprocessingml/2006/main" xmlns:w10="urn:schemas-microsoft-com:office:word" xmlns:wp14="http://schemas.microsoft.com/office/word/2010/wordprocessingDrawing" xmlns:v="urn:schemas-microsoft-com:vml" xmlns:o="urn:schemas-microsoft-com:office:office" xmlns:mc="http://schemas.openxmlformats.org/markup-compatibility/2006" xmlns:wpc="http://schemas.microsoft.com/office/word/2010/wordprocessingCanvas" xmlns="" val="0"/>
+                          <a14:useLocalDpi xmlns:a14="http://schemas.microsoft.com/office/drawing/2010/main" val="0"/>
                         </a:ext>
                       </a:extLst>
                     </a:blip>
@@ -1216,10 +1087,10 @@
                     </pic:cNvPicPr>
                   </pic:nvPicPr>
                   <pic:blipFill>
-                    <a:blip r:embed="rId16">
+                    <a:blip r:embed="rId15">
                       <a:extLst>
                         <a:ext uri="{28A0092B-C50C-407E-A947-70E740481C1C}">
-                          <a14:useLocalDpi xmlns:a14="http://schemas.microsoft.com/office/drawing/2010/main" xmlns:wps="http://schemas.microsoft.com/office/word/2010/wordprocessingShape" xmlns:wpi="http://schemas.microsoft.com/office/word/2010/wordprocessingInk" xmlns:wpg="http://schemas.microsoft.com/office/word/2010/wordprocessingGroup" xmlns:w14="http://schemas.microsoft.com/office/word/2010/wordml" xmlns:w="http://schemas.openxmlformats.org/wordprocessingml/2006/main" xmlns:w10="urn:schemas-microsoft-com:office:word" xmlns:wp14="http://schemas.microsoft.com/office/word/2010/wordprocessingDrawing" xmlns:v="urn:schemas-microsoft-com:vml" xmlns:o="urn:schemas-microsoft-com:office:office" xmlns:mc="http://schemas.openxmlformats.org/markup-compatibility/2006" xmlns:wpc="http://schemas.microsoft.com/office/word/2010/wordprocessingCanvas" xmlns="" val="0"/>
+                          <a14:useLocalDpi xmlns:a14="http://schemas.microsoft.com/office/drawing/2010/main" val="0"/>
                         </a:ext>
                       </a:extLst>
                     </a:blip>
@@ -1282,10 +1153,10 @@
                     </pic:cNvPicPr>
                   </pic:nvPicPr>
                   <pic:blipFill>
-                    <a:blip r:embed="rId17">
+                    <a:blip r:embed="rId16">
                       <a:extLst>
                         <a:ext uri="{28A0092B-C50C-407E-A947-70E740481C1C}">
-                          <a14:useLocalDpi xmlns:a14="http://schemas.microsoft.com/office/drawing/2010/main" xmlns:wps="http://schemas.microsoft.com/office/word/2010/wordprocessingShape" xmlns:wpi="http://schemas.microsoft.com/office/word/2010/wordprocessingInk" xmlns:wpg="http://schemas.microsoft.com/office/word/2010/wordprocessingGroup" xmlns:w14="http://schemas.microsoft.com/office/word/2010/wordml" xmlns:w="http://schemas.openxmlformats.org/wordprocessingml/2006/main" xmlns:w10="urn:schemas-microsoft-com:office:word" xmlns:wp14="http://schemas.microsoft.com/office/word/2010/wordprocessingDrawing" xmlns:v="urn:schemas-microsoft-com:vml" xmlns:o="urn:schemas-microsoft-com:office:office" xmlns:mc="http://schemas.openxmlformats.org/markup-compatibility/2006" xmlns:wpc="http://schemas.microsoft.com/office/word/2010/wordprocessingCanvas" xmlns="" val="0"/>
+                          <a14:useLocalDpi xmlns:a14="http://schemas.microsoft.com/office/drawing/2010/main" val="0"/>
                         </a:ext>
                       </a:extLst>
                     </a:blip>
@@ -1348,10 +1219,10 @@
                     </pic:cNvPicPr>
                   </pic:nvPicPr>
                   <pic:blipFill>
-                    <a:blip r:embed="rId18">
+                    <a:blip r:embed="rId17">
                       <a:extLst>
                         <a:ext uri="{28A0092B-C50C-407E-A947-70E740481C1C}">
-                          <a14:useLocalDpi xmlns:a14="http://schemas.microsoft.com/office/drawing/2010/main" xmlns:wps="http://schemas.microsoft.com/office/word/2010/wordprocessingShape" xmlns:wpi="http://schemas.microsoft.com/office/word/2010/wordprocessingInk" xmlns:wpg="http://schemas.microsoft.com/office/word/2010/wordprocessingGroup" xmlns:w14="http://schemas.microsoft.com/office/word/2010/wordml" xmlns:w="http://schemas.openxmlformats.org/wordprocessingml/2006/main" xmlns:w10="urn:schemas-microsoft-com:office:word" xmlns:wp14="http://schemas.microsoft.com/office/word/2010/wordprocessingDrawing" xmlns:v="urn:schemas-microsoft-com:vml" xmlns:o="urn:schemas-microsoft-com:office:office" xmlns:mc="http://schemas.openxmlformats.org/markup-compatibility/2006" xmlns:wpc="http://schemas.microsoft.com/office/word/2010/wordprocessingCanvas" xmlns="" val="0"/>
+                          <a14:useLocalDpi xmlns:a14="http://schemas.microsoft.com/office/drawing/2010/main" val="0"/>
                         </a:ext>
                       </a:extLst>
                     </a:blip>
@@ -1415,10 +1286,10 @@
                     </pic:cNvPicPr>
                   </pic:nvPicPr>
                   <pic:blipFill>
-                    <a:blip r:embed="rId19">
+                    <a:blip r:embed="rId18">
                       <a:extLst>
                         <a:ext uri="{28A0092B-C50C-407E-A947-70E740481C1C}">
-                          <a14:useLocalDpi xmlns:a14="http://schemas.microsoft.com/office/drawing/2010/main" xmlns:wps="http://schemas.microsoft.com/office/word/2010/wordprocessingShape" xmlns:wpi="http://schemas.microsoft.com/office/word/2010/wordprocessingInk" xmlns:wpg="http://schemas.microsoft.com/office/word/2010/wordprocessingGroup" xmlns:w14="http://schemas.microsoft.com/office/word/2010/wordml" xmlns:w="http://schemas.openxmlformats.org/wordprocessingml/2006/main" xmlns:w10="urn:schemas-microsoft-com:office:word" xmlns:wp14="http://schemas.microsoft.com/office/word/2010/wordprocessingDrawing" xmlns:v="urn:schemas-microsoft-com:vml" xmlns:o="urn:schemas-microsoft-com:office:office" xmlns:mc="http://schemas.openxmlformats.org/markup-compatibility/2006" xmlns:wpc="http://schemas.microsoft.com/office/word/2010/wordprocessingCanvas" xmlns="" val="0"/>
+                          <a14:useLocalDpi xmlns:a14="http://schemas.microsoft.com/office/drawing/2010/main" val="0"/>
                         </a:ext>
                       </a:extLst>
                     </a:blip>
@@ -1531,7 +1402,7 @@
                     </pic:cNvPicPr>
                   </pic:nvPicPr>
                   <pic:blipFill>
-                    <a:blip r:embed="rId20"/>
+                    <a:blip r:embed="rId19"/>
                     <a:srcRect/>
                     <a:stretch>
                       <a:fillRect/>
@@ -1601,7 +1472,7 @@
                     </pic:cNvPicPr>
                   </pic:nvPicPr>
                   <pic:blipFill>
-                    <a:blip r:embed="rId21"/>
+                    <a:blip r:embed="rId20"/>
                     <a:srcRect/>
                     <a:stretch>
                       <a:fillRect/>
@@ -1671,7 +1542,7 @@
                     </pic:cNvPicPr>
                   </pic:nvPicPr>
                   <pic:blipFill>
-                    <a:blip r:embed="rId22"/>
+                    <a:blip r:embed="rId21"/>
                     <a:srcRect/>
                     <a:stretch>
                       <a:fillRect/>
@@ -1735,7 +1606,7 @@
       <w:pPr>
         <w:ind w:firstLine="567"/>
       </w:pPr>
-      <w:hyperlink r:id="rId23" w:history="1">
+      <w:hyperlink r:id="rId22" w:history="1">
         <w:r>
           <w:rPr>
             <w:rStyle w:val="a3"/>
@@ -1782,7 +1653,7 @@
       <w:r>
         <w:t xml:space="preserve">сайт должен быть доступен по адресу </w:t>
       </w:r>
-      <w:hyperlink r:id="rId24" w:history="1">
+      <w:hyperlink r:id="rId23" w:history="1">
         <w:r>
           <w:rPr>
             <w:rStyle w:val="a3"/>
@@ -1811,7 +1682,7 @@
       <w:r>
         <w:t xml:space="preserve">Логин для привилегированного пользователя (может создавать собственные кошельки): </w:t>
       </w:r>
-      <w:hyperlink r:id="rId25" w:history="1">
+      <w:hyperlink r:id="rId24" w:history="1">
         <w:r>
           <w:rPr>
             <w:rStyle w:val="a3"/>
@@ -1863,14 +1734,11 @@
     <w:p>
       <w:pPr>
         <w:ind w:firstLine="567"/>
-        <w:rPr>
-          <w:lang w:val="en-US"/>
-        </w:rPr>
       </w:pPr>
       <w:r>
         <w:t xml:space="preserve">Логин и пароль для обычного пользователя: </w:t>
       </w:r>
-      <w:hyperlink r:id="rId26" w:history="1">
+      <w:hyperlink r:id="rId25" w:history="1">
         <w:r>
           <w:rPr>
             <w:rStyle w:val="a3"/>
@@ -1897,6 +1765,7 @@
           </w:rPr>
           <w:t>.</w:t>
         </w:r>
+        <w:proofErr w:type="spellStart"/>
         <w:r>
           <w:rPr>
             <w:rStyle w:val="a3"/>
@@ -1904,6 +1773,7 @@
           </w:rPr>
           <w:t>ru</w:t>
         </w:r>
+        <w:proofErr w:type="spellEnd"/>
       </w:hyperlink>
       <w:r>
         <w:t xml:space="preserve"> , </w:t>
@@ -1915,8 +1785,6 @@
         </w:rPr>
         <w:t>asd</w:t>
       </w:r>
-      <w:bookmarkStart w:id="0" w:name="_GoBack"/>
-      <w:bookmarkEnd w:id="0"/>
       <w:proofErr w:type="spellEnd"/>
       <w:r>
         <w:t>.</w:t>
@@ -1943,7 +1811,7 @@
 </file>
 
 <file path=word/styles.xml><?xml version="1.0" encoding="utf-8"?>
-<w:styles xmlns:r="http://schemas.openxmlformats.org/officeDocument/2006/relationships" xmlns:w="http://schemas.openxmlformats.org/wordprocessingml/2006/main">
+<w:styles xmlns:mc="http://schemas.openxmlformats.org/markup-compatibility/2006" xmlns:r="http://schemas.openxmlformats.org/officeDocument/2006/relationships" xmlns:w="http://schemas.openxmlformats.org/wordprocessingml/2006/main" xmlns:w14="http://schemas.microsoft.com/office/word/2010/wordml" mc:Ignorable="w14">
   <w:docDefaults>
     <w:rPrDefault>
       <w:rPr>
@@ -2146,7 +2014,6 @@
     <w:uiPriority w:val="99"/>
     <w:semiHidden/>
     <w:unhideWhenUsed/>
-    <w:qFormat/>
     <w:tblPr>
       <w:tblInd w:w="0" w:type="dxa"/>
       <w:tblCellMar>

</xml_diff>